<commit_message>
More adjustments to religions.
</commit_message>
<xml_diff>
--- a/.transfer your modding stuff here/### Futuregary/Map Expansion/Sinohellenic Mod/History/History.docx
+++ b/.transfer your modding stuff here/### Futuregary/Map Expansion/Sinohellenic Mod/History/History.docx
@@ -2485,8 +2485,16 @@
         <w:rPr>
           <w:i/>
         </w:rPr>
-        <w:t xml:space="preserve"> Kongphosios is believed to be the reincarnation of Socrates who brought his teachings of inquiry and morality to both ends of the world.  </w:t>
-      </w:r>
+        <w:t xml:space="preserve"> Kongphosios is believed to be the reincarnation of Socrates who brought his teachings of inquiry and moral</w:t>
+      </w:r>
+      <w:r>
+        <w:rPr>
+          <w:i/>
+        </w:rPr>
+        <w:t>ity to both ends of the world.</w:t>
+      </w:r>
+      <w:bookmarkStart w:id="0" w:name="_GoBack"/>
+      <w:bookmarkEnd w:id="0"/>
     </w:p>
     <w:p>
       <w:pPr>
@@ -3362,7 +3370,7 @@
         <w:rPr>
           <w:i/>
         </w:rPr>
-        <w:t>Nestorian</w:t>
+        <w:t>Christian</w:t>
       </w:r>
       <w:r>
         <w:rPr>
@@ -3670,8 +3678,6 @@
         </w:rPr>
         <w:t xml:space="preserve"> Taxila, an important center of Buddhist learning, is thoroughly sacked and never fully recovers.</w:t>
       </w:r>
-      <w:bookmarkStart w:id="0" w:name="_GoBack"/>
-      <w:bookmarkEnd w:id="0"/>
     </w:p>
     <w:p>
       <w:pPr>

</xml_diff>

<commit_message>
@Numahr: Small changes made to templates; I did a little updating of that while I was updating SELIN. Hopefully, this will be the final revision of the Matrix, too.
</commit_message>
<xml_diff>
--- a/.transfer your modding stuff here/### Futuregary/Map Expansion/Sinohellenic Mod/History/History.docx
+++ b/.transfer your modding stuff here/### Futuregary/Map Expansion/Sinohellenic Mod/History/History.docx
@@ -2197,304 +2197,316 @@
         <w:rPr>
           <w:i/>
         </w:rPr>
-        <w:t xml:space="preserve">heresy, and adherents of the new sect – known as “Vidharmi” – are </w:t>
-      </w:r>
-      <w:r>
-        <w:rPr>
-          <w:i/>
-        </w:rPr>
-        <w:t xml:space="preserve">violently </w:t>
-      </w:r>
-      <w:r>
-        <w:rPr>
-          <w:i/>
-        </w:rPr>
-        <w:t>persecuted throughout the southern reaches of India</w:t>
-      </w:r>
-      <w:r>
-        <w:rPr>
-          <w:i/>
-        </w:rPr>
-        <w:t>, despite state support from the Indian capital</w:t>
-      </w:r>
-      <w:r>
-        <w:rPr>
-          <w:i/>
-        </w:rPr>
-        <w:t>. Pulomavi Satavahana does nothing to stop the persecutions in the Kingdom of Assaka, though no government support is openly given out of fear of retaliation from Archebios.</w:t>
-      </w:r>
-    </w:p>
-    <w:p>
-      <w:pPr>
-        <w:jc w:val="both"/>
-        <w:rPr>
-          <w:b/>
-        </w:rPr>
-      </w:pPr>
-      <w:r>
-        <w:t>18 BCE: Helleno-Chinese invasion of Korea under Menander Aniketos of the Satrapy of Alexandria Eschate.</w:t>
-      </w:r>
-      <w:r>
-        <w:t xml:space="preserve"> </w:t>
-      </w:r>
-      <w:r>
-        <w:rPr>
-          <w:b/>
-        </w:rPr>
-        <w:t>The Kingdom of Gojoseon forms an alliance with the Xiongnu to repel the invaders.</w:t>
-      </w:r>
-    </w:p>
-    <w:p>
-      <w:pPr>
-        <w:jc w:val="both"/>
-        <w:rPr>
-          <w:b/>
-        </w:rPr>
-      </w:pPr>
-      <w:r>
-        <w:rPr>
-          <w:b/>
-        </w:rPr>
-        <w:t>17 BCE: Wiman Joseon of Goj</w:t>
-      </w:r>
-      <w:r>
-        <w:rPr>
-          <w:b/>
-        </w:rPr>
-        <w:t>oseon is slain at the Battle of Liaodong. Menander goes on to conquer the remainder of the kingdom.</w:t>
-      </w:r>
-      <w:r>
-        <w:rPr>
-          <w:b/>
-        </w:rPr>
-        <w:t xml:space="preserve"> He </w:t>
-      </w:r>
-      <w:r>
-        <w:rPr>
-          <w:b/>
-        </w:rPr>
-        <w:t>establishes the city of Nakrang</w:t>
-      </w:r>
-      <w:r>
-        <w:rPr>
-          <w:b/>
-        </w:rPr>
-        <w:t>onos in Lelang.</w:t>
-      </w:r>
-      <w:r>
-        <w:rPr>
-          <w:b/>
-        </w:rPr>
-        <w:t xml:space="preserve"> In the southern part of the peninsula, the </w:t>
-      </w:r>
-      <w:r>
-        <w:rPr>
-          <w:b/>
-        </w:rPr>
-        <w:t>Silla and Baekje kingdoms unite to defend against the Hellenic army.</w:t>
-      </w:r>
-    </w:p>
-    <w:p>
-      <w:pPr>
-        <w:jc w:val="both"/>
-        <w:rPr>
-          <w:b/>
-        </w:rPr>
-      </w:pPr>
-      <w:r>
-        <w:rPr>
-          <w:b/>
-        </w:rPr>
-        <w:t>13 BCE: The conquest of Korea is complete with the fall of Gyeongju. The Satrapy of Ang</w:t>
-      </w:r>
-      <w:r>
-        <w:rPr>
-          <w:b/>
-        </w:rPr>
-        <w:t>o</w:t>
-      </w:r>
-      <w:r>
-        <w:rPr>
-          <w:b/>
-        </w:rPr>
-        <w:t>ka is established.</w:t>
-      </w:r>
-    </w:p>
-    <w:p>
-      <w:pPr>
-        <w:jc w:val="both"/>
-      </w:pPr>
-      <w:r>
-        <w:t>----- 0 -----</w:t>
-      </w:r>
-    </w:p>
-    <w:p>
-      <w:pPr>
-        <w:jc w:val="both"/>
-      </w:pPr>
-      <w:r>
-        <w:t xml:space="preserve">5 </w:t>
-      </w:r>
-      <w:r>
-        <w:t xml:space="preserve">CE: Empress Alexandra I </w:t>
-      </w:r>
-      <w:r>
-        <w:t xml:space="preserve">of </w:t>
-      </w:r>
-      <w:r>
-        <w:t>Arches</w:t>
-      </w:r>
-      <w:r>
-        <w:t>eri</w:t>
-      </w:r>
-      <w:r>
-        <w:t>k</w:t>
-      </w:r>
-      <w:r>
-        <w:t xml:space="preserve">a </w:t>
-      </w:r>
-      <w:r>
-        <w:t xml:space="preserve">begins </w:t>
-      </w:r>
-      <w:r>
-        <w:t>ruling for her young son Alexandros Epander.</w:t>
-      </w:r>
-    </w:p>
-    <w:p>
-      <w:pPr>
-        <w:jc w:val="both"/>
-      </w:pPr>
-      <w:r>
-        <w:t>11 CE:</w:t>
-      </w:r>
-      <w:r>
-        <w:t xml:space="preserve"> </w:t>
-      </w:r>
-      <w:r>
-        <w:t xml:space="preserve">Empress Alexandra I of </w:t>
-      </w:r>
-      <w:r>
-        <w:t>Arches</w:t>
-      </w:r>
-      <w:r>
-        <w:t>eri</w:t>
-      </w:r>
-      <w:r>
-        <w:t>k</w:t>
-      </w:r>
-      <w:r>
-        <w:t xml:space="preserve">a </w:t>
-      </w:r>
-      <w:r>
-        <w:t>issues the Edicts</w:t>
-      </w:r>
-      <w:r>
-        <w:t xml:space="preserve"> of Alexandria </w:t>
-      </w:r>
-      <w:r>
-        <w:t>Tsangana</w:t>
-      </w:r>
-      <w:r>
-        <w:t xml:space="preserve">. </w:t>
-      </w:r>
-      <w:r>
-        <w:rPr>
-          <w:i/>
-        </w:rPr>
-        <w:t xml:space="preserve">New government reforms are </w:t>
-      </w:r>
-      <w:r>
-        <w:rPr>
-          <w:i/>
-        </w:rPr>
-        <w:t xml:space="preserve">implemented </w:t>
-      </w:r>
-      <w:r>
-        <w:rPr>
-          <w:i/>
-        </w:rPr>
-        <w:t>throughout the land</w:t>
-      </w:r>
-      <w:r>
-        <w:rPr>
-          <w:i/>
-        </w:rPr>
-        <w:t xml:space="preserve">. A </w:t>
-      </w:r>
-      <w:r>
-        <w:rPr>
-          <w:i/>
-        </w:rPr>
-        <w:t>highly-</w:t>
-      </w:r>
-      <w:r>
-        <w:rPr>
-          <w:i/>
-        </w:rPr>
-        <w:t xml:space="preserve">theocratic bureaucracy system is instituted. A </w:t>
-      </w:r>
-      <w:r>
-        <w:rPr>
-          <w:i/>
-        </w:rPr>
-        <w:t xml:space="preserve">new </w:t>
-      </w:r>
-      <w:r>
-        <w:rPr>
-          <w:i/>
-        </w:rPr>
-        <w:t xml:space="preserve">state-run </w:t>
-      </w:r>
-      <w:r>
-        <w:rPr>
-          <w:i/>
-        </w:rPr>
-        <w:t>“divine philosophy” of Kongphosios</w:t>
-      </w:r>
-      <w:r>
-        <w:rPr>
-          <w:i/>
-        </w:rPr>
-        <w:t xml:space="preserve"> </w:t>
-      </w:r>
-      <w:r>
-        <w:rPr>
-          <w:i/>
-        </w:rPr>
-        <w:t xml:space="preserve">(the Greek name for Confucius) </w:t>
-      </w:r>
-      <w:r>
-        <w:rPr>
-          <w:i/>
-        </w:rPr>
-        <w:t>is wide</w:t>
-      </w:r>
-      <w:r>
-        <w:rPr>
-          <w:i/>
-        </w:rPr>
-        <w:t>ly disseminated throughout the e</w:t>
-      </w:r>
-      <w:r>
-        <w:rPr>
-          <w:i/>
-        </w:rPr>
-        <w:t>mpire.</w:t>
-      </w:r>
-      <w:r>
-        <w:rPr>
-          <w:i/>
-        </w:rPr>
-        <w:t xml:space="preserve"> Kongphosios is believed to be the reincarnation of Socrates who brought his teachings of inquiry and moral</w:t>
-      </w:r>
-      <w:r>
-        <w:rPr>
-          <w:i/>
-        </w:rPr>
-        <w:t>ity to both ends of the world.</w:t>
+        <w:t>heresy, and adherents of t</w:t>
+      </w:r>
+      <w:r>
+        <w:rPr>
+          <w:i/>
+        </w:rPr>
+        <w:t>he new sect – known as “Vidharma</w:t>
       </w:r>
       <w:bookmarkStart w:id="0" w:name="_GoBack"/>
       <w:bookmarkEnd w:id="0"/>
+      <w:r>
+        <w:rPr>
+          <w:i/>
+        </w:rPr>
+        <w:t xml:space="preserve">” – are </w:t>
+      </w:r>
+      <w:r>
+        <w:rPr>
+          <w:i/>
+        </w:rPr>
+        <w:t xml:space="preserve">violently </w:t>
+      </w:r>
+      <w:r>
+        <w:rPr>
+          <w:i/>
+        </w:rPr>
+        <w:t>persecuted throughout the southern reaches of India</w:t>
+      </w:r>
+      <w:r>
+        <w:rPr>
+          <w:i/>
+        </w:rPr>
+        <w:t>, despite state support from the Indian capital</w:t>
+      </w:r>
+      <w:r>
+        <w:rPr>
+          <w:i/>
+        </w:rPr>
+        <w:t>. Pulomavi Satavahana does nothing to stop the persecutions in the Kingdom of Assaka, though no government support is openly given out of fear of retaliation from Archebios.</w:t>
+      </w:r>
+    </w:p>
+    <w:p>
+      <w:pPr>
+        <w:jc w:val="both"/>
+        <w:rPr>
+          <w:b/>
+        </w:rPr>
+      </w:pPr>
+      <w:r>
+        <w:t>18 BCE: Helleno-Chinese invasion of Korea under Menander Aniketos of the Satrapy of Alexandria Eschate.</w:t>
+      </w:r>
+      <w:r>
+        <w:t xml:space="preserve"> </w:t>
+      </w:r>
+      <w:r>
+        <w:rPr>
+          <w:b/>
+        </w:rPr>
+        <w:t>The Kingdom of Gojoseon forms an alliance with the Xiongnu to repel the invaders.</w:t>
+      </w:r>
+    </w:p>
+    <w:p>
+      <w:pPr>
+        <w:jc w:val="both"/>
+        <w:rPr>
+          <w:b/>
+        </w:rPr>
+      </w:pPr>
+      <w:r>
+        <w:rPr>
+          <w:b/>
+        </w:rPr>
+        <w:t>17 BCE: Wiman Joseon of Goj</w:t>
+      </w:r>
+      <w:r>
+        <w:rPr>
+          <w:b/>
+        </w:rPr>
+        <w:t>oseon is slain at the Battle of Liaodong. Menander goes on to conquer the remainder of the kingdom.</w:t>
+      </w:r>
+      <w:r>
+        <w:rPr>
+          <w:b/>
+        </w:rPr>
+        <w:t xml:space="preserve"> He </w:t>
+      </w:r>
+      <w:r>
+        <w:rPr>
+          <w:b/>
+        </w:rPr>
+        <w:t>establishes the city of Nakrang</w:t>
+      </w:r>
+      <w:r>
+        <w:rPr>
+          <w:b/>
+        </w:rPr>
+        <w:t>onos in Lelang.</w:t>
+      </w:r>
+      <w:r>
+        <w:rPr>
+          <w:b/>
+        </w:rPr>
+        <w:t xml:space="preserve"> In the southern part of the peninsula, the </w:t>
+      </w:r>
+      <w:r>
+        <w:rPr>
+          <w:b/>
+        </w:rPr>
+        <w:t>Silla and Baekje kingdoms unite to defend against the Hellenic army.</w:t>
+      </w:r>
+    </w:p>
+    <w:p>
+      <w:pPr>
+        <w:jc w:val="both"/>
+        <w:rPr>
+          <w:b/>
+        </w:rPr>
+      </w:pPr>
+      <w:r>
+        <w:rPr>
+          <w:b/>
+        </w:rPr>
+        <w:t>13 BCE: The conquest of Korea is complete with the fall of Gyeongju. The Satrapy of Ang</w:t>
+      </w:r>
+      <w:r>
+        <w:rPr>
+          <w:b/>
+        </w:rPr>
+        <w:t>o</w:t>
+      </w:r>
+      <w:r>
+        <w:rPr>
+          <w:b/>
+        </w:rPr>
+        <w:t>ka is established.</w:t>
+      </w:r>
+    </w:p>
+    <w:p>
+      <w:pPr>
+        <w:jc w:val="both"/>
+      </w:pPr>
+      <w:r>
+        <w:t>----- 0 -----</w:t>
+      </w:r>
+    </w:p>
+    <w:p>
+      <w:pPr>
+        <w:jc w:val="both"/>
+      </w:pPr>
+      <w:r>
+        <w:t xml:space="preserve">5 </w:t>
+      </w:r>
+      <w:r>
+        <w:t xml:space="preserve">CE: Empress Alexandra I </w:t>
+      </w:r>
+      <w:r>
+        <w:t xml:space="preserve">of </w:t>
+      </w:r>
+      <w:r>
+        <w:t>Arches</w:t>
+      </w:r>
+      <w:r>
+        <w:t>eri</w:t>
+      </w:r>
+      <w:r>
+        <w:t>k</w:t>
+      </w:r>
+      <w:r>
+        <w:t xml:space="preserve">a </w:t>
+      </w:r>
+      <w:r>
+        <w:t xml:space="preserve">begins </w:t>
+      </w:r>
+      <w:r>
+        <w:t>ruling for her young son Alexandros Epander.</w:t>
+      </w:r>
+    </w:p>
+    <w:p>
+      <w:pPr>
+        <w:jc w:val="both"/>
+      </w:pPr>
+      <w:r>
+        <w:t>11 CE:</w:t>
+      </w:r>
+      <w:r>
+        <w:t xml:space="preserve"> </w:t>
+      </w:r>
+      <w:r>
+        <w:t xml:space="preserve">Empress Alexandra I of </w:t>
+      </w:r>
+      <w:r>
+        <w:t>Arches</w:t>
+      </w:r>
+      <w:r>
+        <w:t>eri</w:t>
+      </w:r>
+      <w:r>
+        <w:t>k</w:t>
+      </w:r>
+      <w:r>
+        <w:t xml:space="preserve">a </w:t>
+      </w:r>
+      <w:r>
+        <w:t>issues the Edicts</w:t>
+      </w:r>
+      <w:r>
+        <w:t xml:space="preserve"> of Alexandria </w:t>
+      </w:r>
+      <w:r>
+        <w:t>Tsangana</w:t>
+      </w:r>
+      <w:r>
+        <w:t xml:space="preserve">. </w:t>
+      </w:r>
+      <w:r>
+        <w:rPr>
+          <w:i/>
+        </w:rPr>
+        <w:t xml:space="preserve">New government reforms are </w:t>
+      </w:r>
+      <w:r>
+        <w:rPr>
+          <w:i/>
+        </w:rPr>
+        <w:t xml:space="preserve">implemented </w:t>
+      </w:r>
+      <w:r>
+        <w:rPr>
+          <w:i/>
+        </w:rPr>
+        <w:t>throughout the land</w:t>
+      </w:r>
+      <w:r>
+        <w:rPr>
+          <w:i/>
+        </w:rPr>
+        <w:t xml:space="preserve">. A </w:t>
+      </w:r>
+      <w:r>
+        <w:rPr>
+          <w:i/>
+        </w:rPr>
+        <w:t>highly-</w:t>
+      </w:r>
+      <w:r>
+        <w:rPr>
+          <w:i/>
+        </w:rPr>
+        <w:t xml:space="preserve">theocratic bureaucracy system is instituted. A </w:t>
+      </w:r>
+      <w:r>
+        <w:rPr>
+          <w:i/>
+        </w:rPr>
+        <w:t xml:space="preserve">new </w:t>
+      </w:r>
+      <w:r>
+        <w:rPr>
+          <w:i/>
+        </w:rPr>
+        <w:t xml:space="preserve">state-run </w:t>
+      </w:r>
+      <w:r>
+        <w:rPr>
+          <w:i/>
+        </w:rPr>
+        <w:t>“divine philosophy” of Kongphosios</w:t>
+      </w:r>
+      <w:r>
+        <w:rPr>
+          <w:i/>
+        </w:rPr>
+        <w:t xml:space="preserve"> </w:t>
+      </w:r>
+      <w:r>
+        <w:rPr>
+          <w:i/>
+        </w:rPr>
+        <w:t xml:space="preserve">(the Greek name for Confucius) </w:t>
+      </w:r>
+      <w:r>
+        <w:rPr>
+          <w:i/>
+        </w:rPr>
+        <w:t>is wide</w:t>
+      </w:r>
+      <w:r>
+        <w:rPr>
+          <w:i/>
+        </w:rPr>
+        <w:t>ly disseminated throughout the e</w:t>
+      </w:r>
+      <w:r>
+        <w:rPr>
+          <w:i/>
+        </w:rPr>
+        <w:t>mpire.</w:t>
+      </w:r>
+      <w:r>
+        <w:rPr>
+          <w:i/>
+        </w:rPr>
+        <w:t xml:space="preserve"> Kongphosios is believed to be the reincarnation of Socrates who brought his teachings of inquiry and moral</w:t>
+      </w:r>
+      <w:r>
+        <w:rPr>
+          <w:i/>
+        </w:rPr>
+        <w:t>ity to both ends of the world.</w:t>
+      </w:r>
     </w:p>
     <w:p>
       <w:pPr>

</xml_diff>